<commit_message>
Atualização Analitycs e  Especificações
</commit_message>
<xml_diff>
--- a/Analytics e Especificações - DHT11.docx
+++ b/Analytics e Especificações - DHT11.docx
@@ -474,8 +474,8 @@
         </w:rPr>
       </w:pPr>
       <w:r>
-        <w:object w:dxaOrig="6600" w:dyaOrig="931">
-          <v:rect xmlns:o="urn:schemas-microsoft-com:office:office" xmlns:v="urn:schemas-microsoft-com:vml" id="rectole0000000000" style="width:330.000000pt;height:46.550000pt" o:preferrelative="t" o:ole="">
+        <w:object w:dxaOrig="6600" w:dyaOrig="971">
+          <v:rect xmlns:o="urn:schemas-microsoft-com:office:office" xmlns:v="urn:schemas-microsoft-com:vml" id="rectole0000000000" style="width:330.000000pt;height:48.550000pt" o:preferrelative="t" o:ole="">
             <o:lock v:ext="edit"/>
             <v:imagedata xmlns:r="http://schemas.openxmlformats.org/officeDocument/2006/relationships" r:id="docRId3" o:title=""/>
           </v:rect>
@@ -498,40 +498,9 @@
           <w:shd w:fill="auto" w:val="clear"/>
         </w:rPr>
       </w:pPr>
-    </w:p>
-    <w:p>
-      <w:pPr>
-        <w:spacing w:before="0" w:after="160" w:line="240"/>
-        <w:ind w:right="0" w:left="0" w:firstLine="0"/>
-        <w:jc w:val="left"/>
-        <w:rPr>
-          <w:rFonts w:ascii="Calibri" w:hAnsi="Calibri" w:cs="Calibri" w:eastAsia="Calibri"/>
-          <w:color w:val="auto"/>
-          <w:spacing w:val="0"/>
-          <w:position w:val="0"/>
-          <w:sz w:val="22"/>
-          <w:u w:val="single"/>
-          <w:shd w:fill="auto" w:val="clear"/>
-        </w:rPr>
-      </w:pPr>
-    </w:p>
-    <w:p>
-      <w:pPr>
-        <w:spacing w:before="0" w:after="160" w:line="240"/>
-        <w:ind w:right="0" w:left="0" w:firstLine="0"/>
-        <w:jc w:val="left"/>
-        <w:rPr>
-          <w:rFonts w:ascii="Arial" w:hAnsi="Arial" w:cs="Arial" w:eastAsia="Arial"/>
-          <w:color w:val="000000"/>
-          <w:spacing w:val="0"/>
-          <w:position w:val="0"/>
-          <w:sz w:val="22"/>
-          <w:shd w:fill="FFFFFF" w:val="clear"/>
-        </w:rPr>
-      </w:pPr>
-      <w:r>
-        <w:object w:dxaOrig="6559" w:dyaOrig="911">
-          <v:rect xmlns:o="urn:schemas-microsoft-com:office:office" xmlns:v="urn:schemas-microsoft-com:vml" id="rectole0000000001" style="width:327.950000pt;height:45.550000pt" o:preferrelative="t" o:ole="">
+      <w:r>
+        <w:object w:dxaOrig="6600" w:dyaOrig="971">
+          <v:rect xmlns:o="urn:schemas-microsoft-com:office:office" xmlns:v="urn:schemas-microsoft-com:vml" id="rectole0000000001" style="width:330.000000pt;height:48.550000pt" o:preferrelative="t" o:ole="">
             <o:lock v:ext="edit"/>
             <v:imagedata xmlns:r="http://schemas.openxmlformats.org/officeDocument/2006/relationships" r:id="docRId5" o:title=""/>
           </v:rect>
@@ -545,62 +514,125 @@
         <w:ind w:right="0" w:left="0" w:firstLine="0"/>
         <w:jc w:val="left"/>
         <w:rPr>
-          <w:rFonts w:ascii="Arial" w:hAnsi="Arial" w:cs="Arial" w:eastAsia="Arial"/>
-          <w:color w:val="000000"/>
-          <w:spacing w:val="0"/>
-          <w:position w:val="0"/>
-          <w:sz w:val="22"/>
-          <w:shd w:fill="FFFFFF" w:val="clear"/>
-        </w:rPr>
-      </w:pPr>
-    </w:p>
-    <w:p>
-      <w:pPr>
-        <w:spacing w:before="0" w:after="160" w:line="240"/>
-        <w:ind w:right="0" w:left="0" w:firstLine="0"/>
-        <w:jc w:val="left"/>
-        <w:rPr>
-          <w:rFonts w:ascii="Arial" w:hAnsi="Arial" w:cs="Arial" w:eastAsia="Arial"/>
-          <w:color w:val="000000"/>
-          <w:spacing w:val="0"/>
-          <w:position w:val="0"/>
-          <w:sz w:val="22"/>
-          <w:shd w:fill="FFFFFF" w:val="clear"/>
-        </w:rPr>
-      </w:pPr>
-    </w:p>
-    <w:p>
-      <w:pPr>
-        <w:spacing w:before="0" w:after="160" w:line="240"/>
-        <w:ind w:right="0" w:left="0" w:firstLine="0"/>
-        <w:jc w:val="left"/>
-        <w:rPr>
-          <w:rFonts w:ascii="Arial" w:hAnsi="Arial" w:cs="Arial" w:eastAsia="Arial"/>
-          <w:color w:val="000000"/>
-          <w:spacing w:val="0"/>
-          <w:position w:val="0"/>
-          <w:sz w:val="22"/>
-          <w:shd w:fill="FFFFFF" w:val="clear"/>
-        </w:rPr>
-      </w:pPr>
-    </w:p>
-    <w:p>
-      <w:pPr>
-        <w:spacing w:before="0" w:after="160" w:line="240"/>
-        <w:ind w:right="0" w:left="0" w:firstLine="0"/>
-        <w:jc w:val="left"/>
-        <w:rPr>
-          <w:rFonts w:ascii="Arial" w:hAnsi="Arial" w:cs="Arial" w:eastAsia="Arial"/>
-          <w:color w:val="000000"/>
-          <w:spacing w:val="0"/>
-          <w:position w:val="0"/>
-          <w:sz w:val="22"/>
-          <w:shd w:fill="FFFFFF" w:val="clear"/>
-        </w:rPr>
-      </w:pPr>
-      <w:r>
-        <w:object w:dxaOrig="5912" w:dyaOrig="3685">
-          <v:rect xmlns:o="urn:schemas-microsoft-com:office:office" xmlns:v="urn:schemas-microsoft-com:vml" id="rectole0000000002" style="width:295.600000pt;height:184.250000pt" o:preferrelative="t" o:ole="">
+          <w:rFonts w:ascii="Calibri" w:hAnsi="Calibri" w:cs="Calibri" w:eastAsia="Calibri"/>
+          <w:color w:val="auto"/>
+          <w:spacing w:val="0"/>
+          <w:position w:val="0"/>
+          <w:sz w:val="22"/>
+          <w:u w:val="single"/>
+          <w:shd w:fill="auto" w:val="clear"/>
+        </w:rPr>
+      </w:pPr>
+    </w:p>
+    <w:p>
+      <w:pPr>
+        <w:spacing w:before="0" w:after="160" w:line="240"/>
+        <w:ind w:right="0" w:left="0" w:firstLine="0"/>
+        <w:jc w:val="left"/>
+        <w:rPr>
+          <w:rFonts w:ascii="Calibri" w:hAnsi="Calibri" w:cs="Calibri" w:eastAsia="Calibri"/>
+          <w:color w:val="auto"/>
+          <w:spacing w:val="0"/>
+          <w:position w:val="0"/>
+          <w:sz w:val="22"/>
+          <w:u w:val="single"/>
+          <w:shd w:fill="auto" w:val="clear"/>
+        </w:rPr>
+      </w:pPr>
+    </w:p>
+    <w:p>
+      <w:pPr>
+        <w:spacing w:before="0" w:after="160" w:line="240"/>
+        <w:ind w:right="0" w:left="0" w:firstLine="0"/>
+        <w:jc w:val="left"/>
+        <w:rPr>
+          <w:rFonts w:ascii="Calibri" w:hAnsi="Calibri" w:cs="Calibri" w:eastAsia="Calibri"/>
+          <w:color w:val="auto"/>
+          <w:spacing w:val="0"/>
+          <w:position w:val="0"/>
+          <w:sz w:val="22"/>
+          <w:u w:val="single"/>
+          <w:shd w:fill="auto" w:val="clear"/>
+        </w:rPr>
+      </w:pPr>
+    </w:p>
+    <w:p>
+      <w:pPr>
+        <w:spacing w:before="0" w:after="160" w:line="240"/>
+        <w:ind w:right="0" w:left="0" w:firstLine="0"/>
+        <w:jc w:val="left"/>
+        <w:rPr>
+          <w:rFonts w:ascii="Arial" w:hAnsi="Arial" w:cs="Arial" w:eastAsia="Arial"/>
+          <w:color w:val="000000"/>
+          <w:spacing w:val="0"/>
+          <w:position w:val="0"/>
+          <w:sz w:val="22"/>
+          <w:shd w:fill="FFFFFF" w:val="clear"/>
+        </w:rPr>
+      </w:pPr>
+    </w:p>
+    <w:p>
+      <w:pPr>
+        <w:spacing w:before="0" w:after="160" w:line="240"/>
+        <w:ind w:right="0" w:left="0" w:firstLine="0"/>
+        <w:jc w:val="left"/>
+        <w:rPr>
+          <w:rFonts w:ascii="Arial" w:hAnsi="Arial" w:cs="Arial" w:eastAsia="Arial"/>
+          <w:color w:val="000000"/>
+          <w:spacing w:val="0"/>
+          <w:position w:val="0"/>
+          <w:sz w:val="22"/>
+          <w:shd w:fill="FFFFFF" w:val="clear"/>
+        </w:rPr>
+      </w:pPr>
+    </w:p>
+    <w:p>
+      <w:pPr>
+        <w:spacing w:before="0" w:after="160" w:line="240"/>
+        <w:ind w:right="0" w:left="0" w:firstLine="0"/>
+        <w:jc w:val="left"/>
+        <w:rPr>
+          <w:rFonts w:ascii="Arial" w:hAnsi="Arial" w:cs="Arial" w:eastAsia="Arial"/>
+          <w:color w:val="000000"/>
+          <w:spacing w:val="0"/>
+          <w:position w:val="0"/>
+          <w:sz w:val="22"/>
+          <w:shd w:fill="FFFFFF" w:val="clear"/>
+        </w:rPr>
+      </w:pPr>
+    </w:p>
+    <w:p>
+      <w:pPr>
+        <w:spacing w:before="0" w:after="160" w:line="240"/>
+        <w:ind w:right="0" w:left="0" w:firstLine="0"/>
+        <w:jc w:val="left"/>
+        <w:rPr>
+          <w:rFonts w:ascii="Arial" w:hAnsi="Arial" w:cs="Arial" w:eastAsia="Arial"/>
+          <w:color w:val="000000"/>
+          <w:spacing w:val="0"/>
+          <w:position w:val="0"/>
+          <w:sz w:val="22"/>
+          <w:shd w:fill="FFFFFF" w:val="clear"/>
+        </w:rPr>
+      </w:pPr>
+    </w:p>
+    <w:p>
+      <w:pPr>
+        <w:spacing w:before="0" w:after="160" w:line="240"/>
+        <w:ind w:right="0" w:left="0" w:firstLine="0"/>
+        <w:jc w:val="left"/>
+        <w:rPr>
+          <w:rFonts w:ascii="Arial" w:hAnsi="Arial" w:cs="Arial" w:eastAsia="Arial"/>
+          <w:color w:val="000000"/>
+          <w:spacing w:val="0"/>
+          <w:position w:val="0"/>
+          <w:sz w:val="22"/>
+          <w:shd w:fill="FFFFFF" w:val="clear"/>
+        </w:rPr>
+      </w:pPr>
+      <w:r>
+        <w:object w:dxaOrig="6074" w:dyaOrig="3766">
+          <v:rect xmlns:o="urn:schemas-microsoft-com:office:office" xmlns:v="urn:schemas-microsoft-com:vml" id="rectole0000000002" style="width:303.700000pt;height:188.300000pt" o:preferrelative="t" o:ole="">
             <o:lock v:ext="edit"/>
             <v:imagedata xmlns:r="http://schemas.openxmlformats.org/officeDocument/2006/relationships" r:id="docRId7" o:title=""/>
           </v:rect>

</xml_diff>